<commit_message>
Planning voor project, voor 1ste sprint
</commit_message>
<xml_diff>
--- a/Planning Portofolio.docx
+++ b/Planning Portofolio.docx
@@ -4,20 +4,24 @@
   <w:body>
     <w:tbl>
       <w:tblPr>
-        <w:tblStyle w:val="Tabelraster"/>
+        <w:tblStyle w:val="Rastertabel4-Accent3"/>
         <w:tblW w:w="0" w:type="auto"/>
         <w:tblLook w:val="04A0" w:firstRow="1" w:lastRow="0" w:firstColumn="1" w:lastColumn="0" w:noHBand="0" w:noVBand="1"/>
       </w:tblPr>
       <w:tblGrid>
         <w:gridCol w:w="1555"/>
-        <w:gridCol w:w="7507"/>
+        <w:gridCol w:w="3753"/>
+        <w:gridCol w:w="3754"/>
       </w:tblGrid>
       <w:tr>
-        <w:tc>
-          <w:tcPr>
+        <w:trPr>
+          <w:cnfStyle w:val="100000000000" w:firstRow="1" w:lastRow="0" w:firstColumn="0" w:lastColumn="0" w:oddVBand="0" w:evenVBand="0" w:oddHBand="0" w:evenHBand="0" w:firstRowFirstColumn="0" w:firstRowLastColumn="0" w:lastRowFirstColumn="0" w:lastRowLastColumn="0"/>
+        </w:trPr>
+        <w:tc>
+          <w:tcPr>
+            <w:cnfStyle w:val="001000000000" w:firstRow="0" w:lastRow="0" w:firstColumn="1" w:lastColumn="0" w:oddVBand="0" w:evenVBand="0" w:oddHBand="0" w:evenHBand="0" w:firstRowFirstColumn="0" w:firstRowLastColumn="0" w:lastRowFirstColumn="0" w:lastRowLastColumn="0"/>
             <w:tcW w:w="9062" w:type="dxa"/>
-            <w:gridSpan w:val="2"/>
-            <w:shd w:val="clear" w:color="auto" w:fill="FFE599" w:themeFill="accent4" w:themeFillTint="66"/>
+            <w:gridSpan w:val="3"/>
           </w:tcPr>
           <w:p>
             <w:r>
@@ -27,13 +31,14 @@
         </w:tc>
       </w:tr>
       <w:tr>
-        <w:tc>
-          <w:tcPr>
+        <w:trPr>
+          <w:cnfStyle w:val="000000100000" w:firstRow="0" w:lastRow="0" w:firstColumn="0" w:lastColumn="0" w:oddVBand="0" w:evenVBand="0" w:oddHBand="1" w:evenHBand="0" w:firstRowFirstColumn="0" w:firstRowLastColumn="0" w:lastRowFirstColumn="0" w:lastRowLastColumn="0"/>
+        </w:trPr>
+        <w:tc>
+          <w:tcPr>
+            <w:cnfStyle w:val="001000000000" w:firstRow="0" w:lastRow="0" w:firstColumn="1" w:lastColumn="0" w:oddVBand="0" w:evenVBand="0" w:oddHBand="0" w:evenHBand="0" w:firstRowFirstColumn="0" w:firstRowLastColumn="0" w:lastRowFirstColumn="0" w:lastRowLastColumn="0"/>
             <w:tcW w:w="9062" w:type="dxa"/>
-            <w:gridSpan w:val="2"/>
-            <w:tcBorders>
-              <w:bottom w:val="single" w:sz="4" w:space="0" w:color="auto"/>
-            </w:tcBorders>
+            <w:gridSpan w:val="3"/>
           </w:tcPr>
           <w:p>
             <w:pPr>
@@ -46,28 +51,12 @@
                 <w:lang w:val="en-GB"/>
               </w:rPr>
             </w:pPr>
-            <w:proofErr w:type="spellStart"/>
             <w:r>
               <w:rPr>
                 <w:lang w:val="en-GB"/>
               </w:rPr>
-              <w:t>Damiën</w:t>
-            </w:r>
-            <w:proofErr w:type="spellEnd"/>
-            <w:r>
-              <w:rPr>
-                <w:lang w:val="en-GB"/>
-              </w:rPr>
-              <w:t xml:space="preserve"> </w:t>
-            </w:r>
-            <w:proofErr w:type="spellStart"/>
-            <w:r>
-              <w:rPr>
-                <w:lang w:val="en-GB"/>
-              </w:rPr>
-              <w:t>Bück</w:t>
-            </w:r>
-            <w:proofErr w:type="spellEnd"/>
+              <w:t>Damiën Bück</w:t>
+            </w:r>
             <w:r>
               <w:rPr>
                 <w:lang w:val="en-GB"/>
@@ -90,13 +79,8 @@
               </w:numPr>
             </w:pPr>
             <w:r>
-              <w:t xml:space="preserve">Pierre </w:t>
-            </w:r>
-            <w:proofErr w:type="spellStart"/>
-            <w:r>
-              <w:t>Reumkens</w:t>
-            </w:r>
-            <w:proofErr w:type="spellEnd"/>
+              <w:t>Pierre Reumkens</w:t>
+            </w:r>
             <w:r>
               <w:t xml:space="preserve">: html </w:t>
             </w:r>
@@ -121,13 +105,14 @@
         </w:tc>
       </w:tr>
       <w:tr>
-        <w:tc>
-          <w:tcPr>
-            <w:tcW w:w="1555" w:type="dxa"/>
-            <w:tcBorders>
-              <w:bottom w:val="single" w:sz="4" w:space="0" w:color="auto"/>
-            </w:tcBorders>
-            <w:shd w:val="clear" w:color="auto" w:fill="A8D08D" w:themeFill="accent6" w:themeFillTint="99"/>
+        <w:trPr>
+          <w:trHeight w:val="225"/>
+        </w:trPr>
+        <w:tc>
+          <w:tcPr>
+            <w:cnfStyle w:val="001000000000" w:firstRow="0" w:lastRow="0" w:firstColumn="1" w:lastColumn="0" w:oddVBand="0" w:evenVBand="0" w:oddHBand="0" w:evenHBand="0" w:firstRowFirstColumn="0" w:firstRowLastColumn="0" w:lastRowFirstColumn="0" w:lastRowLastColumn="0"/>
+            <w:tcW w:w="1555" w:type="dxa"/>
+            <w:vMerge w:val="restart"/>
           </w:tcPr>
           <w:p>
             <w:r>
@@ -137,127 +122,492 @@
         </w:tc>
         <w:tc>
           <w:tcPr>
-            <w:tcW w:w="7507" w:type="dxa"/>
-            <w:tcBorders>
-              <w:bottom w:val="single" w:sz="4" w:space="0" w:color="auto"/>
-            </w:tcBorders>
-          </w:tcPr>
-          <w:p>
-            <w:r>
-              <w:t xml:space="preserve">Opdracht uitleg krijgen en Mock-up en </w:t>
+            <w:tcW w:w="3753" w:type="dxa"/>
+          </w:tcPr>
+          <w:p>
+            <w:pPr>
+              <w:cnfStyle w:val="000000000000" w:firstRow="0" w:lastRow="0" w:firstColumn="0" w:lastColumn="0" w:oddVBand="0" w:evenVBand="0" w:oddHBand="0" w:evenHBand="0" w:firstRowFirstColumn="0" w:firstRowLastColumn="0" w:lastRowFirstColumn="0" w:lastRowLastColumn="0"/>
+            </w:pPr>
+            <w:r>
+              <w:t>Maikel</w:t>
+            </w:r>
+          </w:p>
+        </w:tc>
+        <w:tc>
+          <w:tcPr>
+            <w:tcW w:w="3754" w:type="dxa"/>
+          </w:tcPr>
+          <w:p>
+            <w:pPr>
+              <w:cnfStyle w:val="000000000000" w:firstRow="0" w:lastRow="0" w:firstColumn="0" w:lastColumn="0" w:oddVBand="0" w:evenVBand="0" w:oddHBand="0" w:evenHBand="0" w:firstRowFirstColumn="0" w:firstRowLastColumn="0" w:lastRowFirstColumn="0" w:lastRowLastColumn="0"/>
+            </w:pPr>
+            <w:r>
+              <w:t>Doet de hoofdtaak verdeling</w:t>
+            </w:r>
+          </w:p>
+        </w:tc>
+      </w:tr>
+      <w:tr>
+        <w:trPr>
+          <w:cnfStyle w:val="000000100000" w:firstRow="0" w:lastRow="0" w:firstColumn="0" w:lastColumn="0" w:oddVBand="0" w:evenVBand="0" w:oddHBand="1" w:evenHBand="0" w:firstRowFirstColumn="0" w:firstRowLastColumn="0" w:lastRowFirstColumn="0" w:lastRowLastColumn="0"/>
+          <w:trHeight w:val="225"/>
+        </w:trPr>
+        <w:tc>
+          <w:tcPr>
+            <w:cnfStyle w:val="001000000000" w:firstRow="0" w:lastRow="0" w:firstColumn="1" w:lastColumn="0" w:oddVBand="0" w:evenVBand="0" w:oddHBand="0" w:evenHBand="0" w:firstRowFirstColumn="0" w:firstRowLastColumn="0" w:lastRowFirstColumn="0" w:lastRowLastColumn="0"/>
+            <w:tcW w:w="1555" w:type="dxa"/>
+            <w:vMerge/>
+          </w:tcPr>
+          <w:p/>
+        </w:tc>
+        <w:tc>
+          <w:tcPr>
+            <w:tcW w:w="3753" w:type="dxa"/>
+          </w:tcPr>
+          <w:p>
+            <w:pPr>
+              <w:cnfStyle w:val="000000100000" w:firstRow="0" w:lastRow="0" w:firstColumn="0" w:lastColumn="0" w:oddVBand="0" w:evenVBand="0" w:oddHBand="1" w:evenHBand="0" w:firstRowFirstColumn="0" w:firstRowLastColumn="0" w:lastRowFirstColumn="0" w:lastRowLastColumn="0"/>
+            </w:pPr>
+            <w:r>
+              <w:t>Pierre</w:t>
+            </w:r>
+          </w:p>
+        </w:tc>
+        <w:tc>
+          <w:tcPr>
+            <w:tcW w:w="3754" w:type="dxa"/>
+          </w:tcPr>
+          <w:p>
+            <w:pPr>
+              <w:cnfStyle w:val="000000100000" w:firstRow="0" w:lastRow="0" w:firstColumn="0" w:lastColumn="0" w:oddVBand="0" w:evenVBand="0" w:oddHBand="1" w:evenHBand="0" w:firstRowFirstColumn="0" w:firstRowLastColumn="0" w:lastRowFirstColumn="0" w:lastRowLastColumn="0"/>
+            </w:pPr>
+            <w:r>
+              <w:t>Maakt een kleine basis voor de website</w:t>
+            </w:r>
+          </w:p>
+        </w:tc>
+      </w:tr>
+      <w:tr>
+        <w:trPr>
+          <w:trHeight w:val="225"/>
+        </w:trPr>
+        <w:tc>
+          <w:tcPr>
+            <w:cnfStyle w:val="001000000000" w:firstRow="0" w:lastRow="0" w:firstColumn="1" w:lastColumn="0" w:oddVBand="0" w:evenVBand="0" w:oddHBand="0" w:evenHBand="0" w:firstRowFirstColumn="0" w:firstRowLastColumn="0" w:lastRowFirstColumn="0" w:lastRowLastColumn="0"/>
+            <w:tcW w:w="1555" w:type="dxa"/>
+            <w:vMerge/>
+          </w:tcPr>
+          <w:p/>
+        </w:tc>
+        <w:tc>
+          <w:tcPr>
+            <w:tcW w:w="3753" w:type="dxa"/>
+          </w:tcPr>
+          <w:p>
+            <w:pPr>
+              <w:cnfStyle w:val="000000000000" w:firstRow="0" w:lastRow="0" w:firstColumn="0" w:lastColumn="0" w:oddVBand="0" w:evenVBand="0" w:oddHBand="0" w:evenHBand="0" w:firstRowFirstColumn="0" w:firstRowLastColumn="0" w:lastRowFirstColumn="0" w:lastRowLastColumn="0"/>
+            </w:pPr>
+            <w:r>
+              <w:t>Damiën</w:t>
+            </w:r>
+          </w:p>
+        </w:tc>
+        <w:tc>
+          <w:tcPr>
+            <w:tcW w:w="3754" w:type="dxa"/>
+          </w:tcPr>
+          <w:p>
+            <w:pPr>
+              <w:cnfStyle w:val="000000000000" w:firstRow="0" w:lastRow="0" w:firstColumn="0" w:lastColumn="0" w:oddVBand="0" w:evenVBand="0" w:oddHBand="0" w:evenHBand="0" w:firstRowFirstColumn="0" w:firstRowLastColumn="0" w:lastRowFirstColumn="0" w:lastRowLastColumn="0"/>
+            </w:pPr>
+            <w:r>
+              <w:t xml:space="preserve">Maakt een </w:t>
             </w:r>
             <w:proofErr w:type="spellStart"/>
             <w:r>
-              <w:t>Wireframes</w:t>
+              <w:t>Wireframe</w:t>
             </w:r>
             <w:proofErr w:type="spellEnd"/>
-            <w:r>
-              <w:t xml:space="preserve"> maken en een start maken aan de site</w:t>
-            </w:r>
-          </w:p>
-        </w:tc>
-      </w:tr>
-      <w:tr>
-        <w:tc>
-          <w:tcPr>
-            <w:tcW w:w="1555" w:type="dxa"/>
-            <w:tcBorders>
-              <w:top w:val="single" w:sz="4" w:space="0" w:color="auto"/>
-            </w:tcBorders>
-            <w:shd w:val="clear" w:color="auto" w:fill="A8D08D" w:themeFill="accent6" w:themeFillTint="99"/>
-          </w:tcPr>
-          <w:p>
-            <w:r>
-              <w:t>29</w:t>
-            </w:r>
-            <w:r>
-              <w:t>-10-19</w:t>
-            </w:r>
-          </w:p>
-        </w:tc>
-        <w:tc>
-          <w:tcPr>
-            <w:tcW w:w="7507" w:type="dxa"/>
-            <w:tcBorders>
-              <w:top w:val="single" w:sz="4" w:space="0" w:color="auto"/>
-            </w:tcBorders>
-          </w:tcPr>
-          <w:p>
-            <w:r>
-              <w:t xml:space="preserve"> Werken aan de site maken</w:t>
-            </w:r>
-            <w:r>
-              <w:t xml:space="preserve"> </w:t>
-            </w:r>
-            <w:r>
-              <w:t>overleg</w:t>
-            </w:r>
-          </w:p>
-        </w:tc>
-      </w:tr>
-      <w:tr>
-        <w:tc>
-          <w:tcPr>
-            <w:tcW w:w="1555" w:type="dxa"/>
-            <w:shd w:val="clear" w:color="auto" w:fill="A8D08D" w:themeFill="accent6" w:themeFillTint="99"/>
-          </w:tcPr>
-          <w:p>
-            <w:r>
-              <w:t>30</w:t>
-            </w:r>
-            <w:r>
-              <w:t>-10-19</w:t>
-            </w:r>
-          </w:p>
-        </w:tc>
-        <w:tc>
-          <w:tcPr>
-            <w:tcW w:w="7507" w:type="dxa"/>
-          </w:tcPr>
-          <w:p>
-            <w:r>
-              <w:t>Werken aan de site, overleg</w:t>
-            </w:r>
-          </w:p>
-        </w:tc>
-      </w:tr>
-      <w:tr>
-        <w:tc>
-          <w:tcPr>
-            <w:tcW w:w="1555" w:type="dxa"/>
-            <w:shd w:val="clear" w:color="auto" w:fill="A8D08D" w:themeFill="accent6" w:themeFillTint="99"/>
-          </w:tcPr>
-          <w:p>
-            <w:r>
-              <w:t>31</w:t>
-            </w:r>
-            <w:r>
-              <w:t>-10</w:t>
-            </w:r>
-          </w:p>
-        </w:tc>
-        <w:tc>
-          <w:tcPr>
-            <w:tcW w:w="7507" w:type="dxa"/>
-          </w:tcPr>
-          <w:p>
-            <w:r>
-              <w:t>Werken aan de site</w:t>
-            </w:r>
-            <w:r>
-              <w:t xml:space="preserve"> </w:t>
-            </w:r>
-            <w:r>
-              <w:t>overleg</w:t>
-            </w:r>
-          </w:p>
-        </w:tc>
-      </w:tr>
-      <w:tr>
-        <w:tc>
-          <w:tcPr>
-            <w:tcW w:w="1555" w:type="dxa"/>
-            <w:shd w:val="clear" w:color="auto" w:fill="A8D08D" w:themeFill="accent6" w:themeFillTint="99"/>
+          </w:p>
+        </w:tc>
+      </w:tr>
+      <w:tr>
+        <w:trPr>
+          <w:cnfStyle w:val="000000100000" w:firstRow="0" w:lastRow="0" w:firstColumn="0" w:lastColumn="0" w:oddVBand="0" w:evenVBand="0" w:oddHBand="1" w:evenHBand="0" w:firstRowFirstColumn="0" w:firstRowLastColumn="0" w:lastRowFirstColumn="0" w:lastRowLastColumn="0"/>
+          <w:trHeight w:val="110"/>
+        </w:trPr>
+        <w:tc>
+          <w:tcPr>
+            <w:cnfStyle w:val="001000000000" w:firstRow="0" w:lastRow="0" w:firstColumn="1" w:lastColumn="0" w:oddVBand="0" w:evenVBand="0" w:oddHBand="0" w:evenHBand="0" w:firstRowFirstColumn="0" w:firstRowLastColumn="0" w:lastRowFirstColumn="0" w:lastRowLastColumn="0"/>
+            <w:tcW w:w="1555" w:type="dxa"/>
+            <w:vMerge w:val="restart"/>
+          </w:tcPr>
+          <w:p>
+            <w:r>
+              <w:t>29-10-19</w:t>
+            </w:r>
+          </w:p>
+        </w:tc>
+        <w:tc>
+          <w:tcPr>
+            <w:tcW w:w="3753" w:type="dxa"/>
+          </w:tcPr>
+          <w:p>
+            <w:pPr>
+              <w:cnfStyle w:val="000000100000" w:firstRow="0" w:lastRow="0" w:firstColumn="0" w:lastColumn="0" w:oddVBand="0" w:evenVBand="0" w:oddHBand="1" w:evenHBand="0" w:firstRowFirstColumn="0" w:firstRowLastColumn="0" w:lastRowFirstColumn="0" w:lastRowLastColumn="0"/>
+            </w:pPr>
+            <w:r>
+              <w:t>Maikel</w:t>
+            </w:r>
+          </w:p>
+        </w:tc>
+        <w:tc>
+          <w:tcPr>
+            <w:tcW w:w="3754" w:type="dxa"/>
+          </w:tcPr>
+          <w:p>
+            <w:pPr>
+              <w:cnfStyle w:val="000000100000" w:firstRow="0" w:lastRow="0" w:firstColumn="0" w:lastColumn="0" w:oddVBand="0" w:evenVBand="0" w:oddHBand="1" w:evenHBand="0" w:firstRowFirstColumn="0" w:firstRowLastColumn="0" w:lastRowFirstColumn="0" w:lastRowLastColumn="0"/>
+            </w:pPr>
+            <w:r>
+              <w:t>Functioneel ontwerp</w:t>
+            </w:r>
+          </w:p>
+        </w:tc>
+      </w:tr>
+      <w:tr>
+        <w:trPr>
+          <w:trHeight w:val="110"/>
+        </w:trPr>
+        <w:tc>
+          <w:tcPr>
+            <w:cnfStyle w:val="001000000000" w:firstRow="0" w:lastRow="0" w:firstColumn="1" w:lastColumn="0" w:oddVBand="0" w:evenVBand="0" w:oddHBand="0" w:evenHBand="0" w:firstRowFirstColumn="0" w:firstRowLastColumn="0" w:lastRowFirstColumn="0" w:lastRowLastColumn="0"/>
+            <w:tcW w:w="1555" w:type="dxa"/>
+            <w:vMerge/>
+          </w:tcPr>
+          <w:p/>
+        </w:tc>
+        <w:tc>
+          <w:tcPr>
+            <w:tcW w:w="3753" w:type="dxa"/>
+          </w:tcPr>
+          <w:p>
+            <w:pPr>
+              <w:cnfStyle w:val="000000000000" w:firstRow="0" w:lastRow="0" w:firstColumn="0" w:lastColumn="0" w:oddVBand="0" w:evenVBand="0" w:oddHBand="0" w:evenHBand="0" w:firstRowFirstColumn="0" w:firstRowLastColumn="0" w:lastRowFirstColumn="0" w:lastRowLastColumn="0"/>
+            </w:pPr>
+            <w:r>
+              <w:t>Pierre</w:t>
+            </w:r>
+          </w:p>
+        </w:tc>
+        <w:tc>
+          <w:tcPr>
+            <w:tcW w:w="3754" w:type="dxa"/>
+          </w:tcPr>
+          <w:p>
+            <w:pPr>
+              <w:cnfStyle w:val="000000000000" w:firstRow="0" w:lastRow="0" w:firstColumn="0" w:lastColumn="0" w:oddVBand="0" w:evenVBand="0" w:oddHBand="0" w:evenHBand="0" w:firstRowFirstColumn="0" w:firstRowLastColumn="0" w:lastRowFirstColumn="0" w:lastRowLastColumn="0"/>
+            </w:pPr>
+            <w:r>
+              <w:t>Index aanmaken</w:t>
+            </w:r>
+          </w:p>
+        </w:tc>
+      </w:tr>
+      <w:tr>
+        <w:trPr>
+          <w:cnfStyle w:val="000000100000" w:firstRow="0" w:lastRow="0" w:firstColumn="0" w:lastColumn="0" w:oddVBand="0" w:evenVBand="0" w:oddHBand="1" w:evenHBand="0" w:firstRowFirstColumn="0" w:firstRowLastColumn="0" w:lastRowFirstColumn="0" w:lastRowLastColumn="0"/>
+          <w:trHeight w:val="110"/>
+        </w:trPr>
+        <w:tc>
+          <w:tcPr>
+            <w:cnfStyle w:val="001000000000" w:firstRow="0" w:lastRow="0" w:firstColumn="1" w:lastColumn="0" w:oddVBand="0" w:evenVBand="0" w:oddHBand="0" w:evenHBand="0" w:firstRowFirstColumn="0" w:firstRowLastColumn="0" w:lastRowFirstColumn="0" w:lastRowLastColumn="0"/>
+            <w:tcW w:w="1555" w:type="dxa"/>
+            <w:vMerge/>
+          </w:tcPr>
+          <w:p/>
+        </w:tc>
+        <w:tc>
+          <w:tcPr>
+            <w:tcW w:w="3753" w:type="dxa"/>
+          </w:tcPr>
+          <w:p>
+            <w:pPr>
+              <w:cnfStyle w:val="000000100000" w:firstRow="0" w:lastRow="0" w:firstColumn="0" w:lastColumn="0" w:oddVBand="0" w:evenVBand="0" w:oddHBand="1" w:evenHBand="0" w:firstRowFirstColumn="0" w:firstRowLastColumn="0" w:lastRowFirstColumn="0" w:lastRowLastColumn="0"/>
+            </w:pPr>
+            <w:r>
+              <w:t>Damiën</w:t>
+            </w:r>
+          </w:p>
+        </w:tc>
+        <w:tc>
+          <w:tcPr>
+            <w:tcW w:w="3754" w:type="dxa"/>
+          </w:tcPr>
+          <w:p>
+            <w:pPr>
+              <w:cnfStyle w:val="000000100000" w:firstRow="0" w:lastRow="0" w:firstColumn="0" w:lastColumn="0" w:oddVBand="0" w:evenVBand="0" w:oddHBand="1" w:evenHBand="0" w:firstRowFirstColumn="0" w:firstRowLastColumn="0" w:lastRowFirstColumn="0" w:lastRowLastColumn="0"/>
+            </w:pPr>
+            <w:r>
+              <w:t>Gaat nog een les doen van html</w:t>
+            </w:r>
+          </w:p>
+        </w:tc>
+      </w:tr>
+      <w:tr>
+        <w:trPr>
+          <w:trHeight w:val="110"/>
+        </w:trPr>
+        <w:tc>
+          <w:tcPr>
+            <w:cnfStyle w:val="001000000000" w:firstRow="0" w:lastRow="0" w:firstColumn="1" w:lastColumn="0" w:oddVBand="0" w:evenVBand="0" w:oddHBand="0" w:evenHBand="0" w:firstRowFirstColumn="0" w:firstRowLastColumn="0" w:lastRowFirstColumn="0" w:lastRowLastColumn="0"/>
+            <w:tcW w:w="1555" w:type="dxa"/>
+            <w:vMerge w:val="restart"/>
+          </w:tcPr>
+          <w:p>
+            <w:r>
+              <w:t>30-10-19</w:t>
+            </w:r>
+          </w:p>
+        </w:tc>
+        <w:tc>
+          <w:tcPr>
+            <w:tcW w:w="3753" w:type="dxa"/>
+          </w:tcPr>
+          <w:p>
+            <w:pPr>
+              <w:cnfStyle w:val="000000000000" w:firstRow="0" w:lastRow="0" w:firstColumn="0" w:lastColumn="0" w:oddVBand="0" w:evenVBand="0" w:oddHBand="0" w:evenHBand="0" w:firstRowFirstColumn="0" w:firstRowLastColumn="0" w:lastRowFirstColumn="0" w:lastRowLastColumn="0"/>
+            </w:pPr>
+            <w:r>
+              <w:t>Maikel</w:t>
+            </w:r>
+          </w:p>
+        </w:tc>
+        <w:tc>
+          <w:tcPr>
+            <w:tcW w:w="3754" w:type="dxa"/>
+          </w:tcPr>
+          <w:p>
+            <w:pPr>
+              <w:cnfStyle w:val="000000000000" w:firstRow="0" w:lastRow="0" w:firstColumn="0" w:lastColumn="0" w:oddVBand="0" w:evenVBand="0" w:oddHBand="0" w:evenHBand="0" w:firstRowFirstColumn="0" w:firstRowLastColumn="0" w:lastRowFirstColumn="0" w:lastRowLastColumn="0"/>
+            </w:pPr>
+            <w:r>
+              <w:t>Functioneel ontwerp</w:t>
+            </w:r>
+          </w:p>
+        </w:tc>
+      </w:tr>
+      <w:tr>
+        <w:trPr>
+          <w:cnfStyle w:val="000000100000" w:firstRow="0" w:lastRow="0" w:firstColumn="0" w:lastColumn="0" w:oddVBand="0" w:evenVBand="0" w:oddHBand="1" w:evenHBand="0" w:firstRowFirstColumn="0" w:firstRowLastColumn="0" w:lastRowFirstColumn="0" w:lastRowLastColumn="0"/>
+          <w:trHeight w:val="110"/>
+        </w:trPr>
+        <w:tc>
+          <w:tcPr>
+            <w:cnfStyle w:val="001000000000" w:firstRow="0" w:lastRow="0" w:firstColumn="1" w:lastColumn="0" w:oddVBand="0" w:evenVBand="0" w:oddHBand="0" w:evenHBand="0" w:firstRowFirstColumn="0" w:firstRowLastColumn="0" w:lastRowFirstColumn="0" w:lastRowLastColumn="0"/>
+            <w:tcW w:w="1555" w:type="dxa"/>
+            <w:vMerge/>
+          </w:tcPr>
+          <w:p/>
+        </w:tc>
+        <w:tc>
+          <w:tcPr>
+            <w:tcW w:w="3753" w:type="dxa"/>
+          </w:tcPr>
+          <w:p>
+            <w:pPr>
+              <w:cnfStyle w:val="000000100000" w:firstRow="0" w:lastRow="0" w:firstColumn="0" w:lastColumn="0" w:oddVBand="0" w:evenVBand="0" w:oddHBand="1" w:evenHBand="0" w:firstRowFirstColumn="0" w:firstRowLastColumn="0" w:lastRowFirstColumn="0" w:lastRowLastColumn="0"/>
+            </w:pPr>
+            <w:r>
+              <w:t>Pierre</w:t>
+            </w:r>
+          </w:p>
+        </w:tc>
+        <w:tc>
+          <w:tcPr>
+            <w:tcW w:w="3754" w:type="dxa"/>
+          </w:tcPr>
+          <w:p>
+            <w:pPr>
+              <w:cnfStyle w:val="000000100000" w:firstRow="0" w:lastRow="0" w:firstColumn="0" w:lastColumn="0" w:oddVBand="0" w:evenVBand="0" w:oddHBand="1" w:evenHBand="0" w:firstRowFirstColumn="0" w:firstRowLastColumn="0" w:lastRowFirstColumn="0" w:lastRowLastColumn="0"/>
+            </w:pPr>
+            <w:r>
+              <w:t>Werkt verder aan de index</w:t>
+            </w:r>
+          </w:p>
+        </w:tc>
+      </w:tr>
+      <w:tr>
+        <w:trPr>
+          <w:trHeight w:val="110"/>
+        </w:trPr>
+        <w:tc>
+          <w:tcPr>
+            <w:cnfStyle w:val="001000000000" w:firstRow="0" w:lastRow="0" w:firstColumn="1" w:lastColumn="0" w:oddVBand="0" w:evenVBand="0" w:oddHBand="0" w:evenHBand="0" w:firstRowFirstColumn="0" w:firstRowLastColumn="0" w:lastRowFirstColumn="0" w:lastRowLastColumn="0"/>
+            <w:tcW w:w="1555" w:type="dxa"/>
+            <w:vMerge/>
+          </w:tcPr>
+          <w:p/>
+        </w:tc>
+        <w:tc>
+          <w:tcPr>
+            <w:tcW w:w="3753" w:type="dxa"/>
+          </w:tcPr>
+          <w:p>
+            <w:pPr>
+              <w:cnfStyle w:val="000000000000" w:firstRow="0" w:lastRow="0" w:firstColumn="0" w:lastColumn="0" w:oddVBand="0" w:evenVBand="0" w:oddHBand="0" w:evenHBand="0" w:firstRowFirstColumn="0" w:firstRowLastColumn="0" w:lastRowFirstColumn="0" w:lastRowLastColumn="0"/>
+            </w:pPr>
+            <w:r>
+              <w:t>Damiën</w:t>
+            </w:r>
+          </w:p>
+        </w:tc>
+        <w:tc>
+          <w:tcPr>
+            <w:tcW w:w="3754" w:type="dxa"/>
+          </w:tcPr>
+          <w:p>
+            <w:pPr>
+              <w:cnfStyle w:val="000000000000" w:firstRow="0" w:lastRow="0" w:firstColumn="0" w:lastColumn="0" w:oddVBand="0" w:evenVBand="0" w:oddHBand="0" w:evenHBand="0" w:firstRowFirstColumn="0" w:firstRowLastColumn="0" w:lastRowFirstColumn="0" w:lastRowLastColumn="0"/>
+            </w:pPr>
+            <w:r>
+              <w:t>Begin van de contact pagina maken</w:t>
+            </w:r>
+          </w:p>
+        </w:tc>
+      </w:tr>
+      <w:tr>
+        <w:trPr>
+          <w:cnfStyle w:val="000000100000" w:firstRow="0" w:lastRow="0" w:firstColumn="0" w:lastColumn="0" w:oddVBand="0" w:evenVBand="0" w:oddHBand="1" w:evenHBand="0" w:firstRowFirstColumn="0" w:firstRowLastColumn="0" w:lastRowFirstColumn="0" w:lastRowLastColumn="0"/>
+          <w:trHeight w:val="110"/>
+        </w:trPr>
+        <w:tc>
+          <w:tcPr>
+            <w:cnfStyle w:val="001000000000" w:firstRow="0" w:lastRow="0" w:firstColumn="1" w:lastColumn="0" w:oddVBand="0" w:evenVBand="0" w:oddHBand="0" w:evenHBand="0" w:firstRowFirstColumn="0" w:firstRowLastColumn="0" w:lastRowFirstColumn="0" w:lastRowLastColumn="0"/>
+            <w:tcW w:w="1555" w:type="dxa"/>
+            <w:vMerge w:val="restart"/>
+          </w:tcPr>
+          <w:p>
+            <w:r>
+              <w:t>31-10</w:t>
+            </w:r>
+          </w:p>
+        </w:tc>
+        <w:tc>
+          <w:tcPr>
+            <w:tcW w:w="3753" w:type="dxa"/>
+          </w:tcPr>
+          <w:p>
+            <w:pPr>
+              <w:cnfStyle w:val="000000100000" w:firstRow="0" w:lastRow="0" w:firstColumn="0" w:lastColumn="0" w:oddVBand="0" w:evenVBand="0" w:oddHBand="1" w:evenHBand="0" w:firstRowFirstColumn="0" w:firstRowLastColumn="0" w:lastRowFirstColumn="0" w:lastRowLastColumn="0"/>
+            </w:pPr>
+            <w:r>
+              <w:t>Maikel</w:t>
+            </w:r>
+          </w:p>
+        </w:tc>
+        <w:tc>
+          <w:tcPr>
+            <w:tcW w:w="3754" w:type="dxa"/>
+          </w:tcPr>
+          <w:p>
+            <w:pPr>
+              <w:cnfStyle w:val="000000100000" w:firstRow="0" w:lastRow="0" w:firstColumn="0" w:lastColumn="0" w:oddVBand="0" w:evenVBand="0" w:oddHBand="1" w:evenHBand="0" w:firstRowFirstColumn="0" w:firstRowLastColumn="0" w:lastRowFirstColumn="0" w:lastRowLastColumn="0"/>
+            </w:pPr>
+            <w:r>
+              <w:t>Begint aan het maken van de lab pagina</w:t>
+            </w:r>
+          </w:p>
+        </w:tc>
+      </w:tr>
+      <w:tr>
+        <w:trPr>
+          <w:trHeight w:val="110"/>
+        </w:trPr>
+        <w:tc>
+          <w:tcPr>
+            <w:cnfStyle w:val="001000000000" w:firstRow="0" w:lastRow="0" w:firstColumn="1" w:lastColumn="0" w:oddVBand="0" w:evenVBand="0" w:oddHBand="0" w:evenHBand="0" w:firstRowFirstColumn="0" w:firstRowLastColumn="0" w:lastRowFirstColumn="0" w:lastRowLastColumn="0"/>
+            <w:tcW w:w="1555" w:type="dxa"/>
+            <w:vMerge/>
+          </w:tcPr>
+          <w:p/>
+        </w:tc>
+        <w:tc>
+          <w:tcPr>
+            <w:tcW w:w="3753" w:type="dxa"/>
+          </w:tcPr>
+          <w:p>
+            <w:pPr>
+              <w:cnfStyle w:val="000000000000" w:firstRow="0" w:lastRow="0" w:firstColumn="0" w:lastColumn="0" w:oddVBand="0" w:evenVBand="0" w:oddHBand="0" w:evenHBand="0" w:firstRowFirstColumn="0" w:firstRowLastColumn="0" w:lastRowFirstColumn="0" w:lastRowLastColumn="0"/>
+            </w:pPr>
+            <w:r>
+              <w:t>Pierre</w:t>
+            </w:r>
+          </w:p>
+        </w:tc>
+        <w:tc>
+          <w:tcPr>
+            <w:tcW w:w="3754" w:type="dxa"/>
+          </w:tcPr>
+          <w:p>
+            <w:pPr>
+              <w:cnfStyle w:val="000000000000" w:firstRow="0" w:lastRow="0" w:firstColumn="0" w:lastColumn="0" w:oddVBand="0" w:evenVBand="0" w:oddHBand="0" w:evenHBand="0" w:firstRowFirstColumn="0" w:firstRowLastColumn="0" w:lastRowFirstColumn="0" w:lastRowLastColumn="0"/>
+            </w:pPr>
+            <w:r>
+              <w:t>Werkt de homepagina uit</w:t>
+            </w:r>
+          </w:p>
+        </w:tc>
+      </w:tr>
+      <w:tr>
+        <w:trPr>
+          <w:cnfStyle w:val="000000100000" w:firstRow="0" w:lastRow="0" w:firstColumn="0" w:lastColumn="0" w:oddVBand="0" w:evenVBand="0" w:oddHBand="1" w:evenHBand="0" w:firstRowFirstColumn="0" w:firstRowLastColumn="0" w:lastRowFirstColumn="0" w:lastRowLastColumn="0"/>
+          <w:trHeight w:val="110"/>
+        </w:trPr>
+        <w:tc>
+          <w:tcPr>
+            <w:cnfStyle w:val="001000000000" w:firstRow="0" w:lastRow="0" w:firstColumn="1" w:lastColumn="0" w:oddVBand="0" w:evenVBand="0" w:oddHBand="0" w:evenHBand="0" w:firstRowFirstColumn="0" w:firstRowLastColumn="0" w:lastRowFirstColumn="0" w:lastRowLastColumn="0"/>
+            <w:tcW w:w="1555" w:type="dxa"/>
+            <w:vMerge/>
+          </w:tcPr>
+          <w:p/>
+        </w:tc>
+        <w:tc>
+          <w:tcPr>
+            <w:tcW w:w="3753" w:type="dxa"/>
+          </w:tcPr>
+          <w:p>
+            <w:pPr>
+              <w:cnfStyle w:val="000000100000" w:firstRow="0" w:lastRow="0" w:firstColumn="0" w:lastColumn="0" w:oddVBand="0" w:evenVBand="0" w:oddHBand="1" w:evenHBand="0" w:firstRowFirstColumn="0" w:firstRowLastColumn="0" w:lastRowFirstColumn="0" w:lastRowLastColumn="0"/>
+            </w:pPr>
+            <w:r>
+              <w:t>Damiën</w:t>
+            </w:r>
+          </w:p>
+        </w:tc>
+        <w:tc>
+          <w:tcPr>
+            <w:tcW w:w="3754" w:type="dxa"/>
+          </w:tcPr>
+          <w:p>
+            <w:pPr>
+              <w:cnfStyle w:val="000000100000" w:firstRow="0" w:lastRow="0" w:firstColumn="0" w:lastColumn="0" w:oddVBand="0" w:evenVBand="0" w:oddHBand="1" w:evenHBand="0" w:firstRowFirstColumn="0" w:firstRowLastColumn="0" w:lastRowFirstColumn="0" w:lastRowLastColumn="0"/>
+            </w:pPr>
+            <w:r>
+              <w:t>Werkt verder aan de contact pagina</w:t>
+            </w:r>
+          </w:p>
+        </w:tc>
+      </w:tr>
+      <w:tr>
+        <w:trPr>
+          <w:trHeight w:val="110"/>
+        </w:trPr>
+        <w:tc>
+          <w:tcPr>
+            <w:cnfStyle w:val="001000000000" w:firstRow="0" w:lastRow="0" w:firstColumn="1" w:lastColumn="0" w:oddVBand="0" w:evenVBand="0" w:oddHBand="0" w:evenHBand="0" w:firstRowFirstColumn="0" w:firstRowLastColumn="0" w:lastRowFirstColumn="0" w:lastRowLastColumn="0"/>
+            <w:tcW w:w="1555" w:type="dxa"/>
+            <w:vMerge w:val="restart"/>
           </w:tcPr>
           <w:p>
             <w:r>
@@ -267,64 +617,244 @@
         </w:tc>
         <w:tc>
           <w:tcPr>
-            <w:tcW w:w="7507" w:type="dxa"/>
+            <w:tcW w:w="3753" w:type="dxa"/>
+          </w:tcPr>
+          <w:p>
+            <w:pPr>
+              <w:cnfStyle w:val="000000000000" w:firstRow="0" w:lastRow="0" w:firstColumn="0" w:lastColumn="0" w:oddVBand="0" w:evenVBand="0" w:oddHBand="0" w:evenHBand="0" w:firstRowFirstColumn="0" w:firstRowLastColumn="0" w:lastRowFirstColumn="0" w:lastRowLastColumn="0"/>
+            </w:pPr>
+            <w:r>
+              <w:t>Maikel</w:t>
+            </w:r>
+          </w:p>
+        </w:tc>
+        <w:tc>
+          <w:tcPr>
+            <w:tcW w:w="3754" w:type="dxa"/>
+          </w:tcPr>
+          <w:p>
+            <w:pPr>
+              <w:cnfStyle w:val="000000000000" w:firstRow="0" w:lastRow="0" w:firstColumn="0" w:lastColumn="0" w:oddVBand="0" w:evenVBand="0" w:oddHBand="0" w:evenHBand="0" w:firstRowFirstColumn="0" w:firstRowLastColumn="0" w:lastRowFirstColumn="0" w:lastRowLastColumn="0"/>
+            </w:pPr>
+            <w:r>
+              <w:t>Werkt de lab pagina verder bij</w:t>
+            </w:r>
+          </w:p>
+        </w:tc>
+      </w:tr>
+      <w:tr>
+        <w:trPr>
+          <w:cnfStyle w:val="000000100000" w:firstRow="0" w:lastRow="0" w:firstColumn="0" w:lastColumn="0" w:oddVBand="0" w:evenVBand="0" w:oddHBand="1" w:evenHBand="0" w:firstRowFirstColumn="0" w:firstRowLastColumn="0" w:lastRowFirstColumn="0" w:lastRowLastColumn="0"/>
+          <w:trHeight w:val="110"/>
+        </w:trPr>
+        <w:tc>
+          <w:tcPr>
+            <w:cnfStyle w:val="001000000000" w:firstRow="0" w:lastRow="0" w:firstColumn="1" w:lastColumn="0" w:oddVBand="0" w:evenVBand="0" w:oddHBand="0" w:evenHBand="0" w:firstRowFirstColumn="0" w:firstRowLastColumn="0" w:lastRowFirstColumn="0" w:lastRowLastColumn="0"/>
+            <w:tcW w:w="1555" w:type="dxa"/>
+            <w:vMerge/>
           </w:tcPr>
           <w:p/>
         </w:tc>
-      </w:tr>
-      <w:tr>
-        <w:tc>
-          <w:tcPr>
-            <w:tcW w:w="1555" w:type="dxa"/>
+        <w:tc>
+          <w:tcPr>
+            <w:tcW w:w="3753" w:type="dxa"/>
+          </w:tcPr>
+          <w:p>
+            <w:pPr>
+              <w:cnfStyle w:val="000000100000" w:firstRow="0" w:lastRow="0" w:firstColumn="0" w:lastColumn="0" w:oddVBand="0" w:evenVBand="0" w:oddHBand="1" w:evenHBand="0" w:firstRowFirstColumn="0" w:firstRowLastColumn="0" w:lastRowFirstColumn="0" w:lastRowLastColumn="0"/>
+            </w:pPr>
+            <w:r>
+              <w:t>Pierre</w:t>
+            </w:r>
+          </w:p>
+        </w:tc>
+        <w:tc>
+          <w:tcPr>
+            <w:tcW w:w="3754" w:type="dxa"/>
+          </w:tcPr>
+          <w:p>
+            <w:pPr>
+              <w:cnfStyle w:val="000000100000" w:firstRow="0" w:lastRow="0" w:firstColumn="0" w:lastColumn="0" w:oddVBand="0" w:evenVBand="0" w:oddHBand="1" w:evenHBand="0" w:firstRowFirstColumn="0" w:firstRowLastColumn="0" w:lastRowFirstColumn="0" w:lastRowLastColumn="0"/>
+            </w:pPr>
+            <w:r>
+              <w:t>Maakt de homepagina zo verre als mogelijk af</w:t>
+            </w:r>
+          </w:p>
+        </w:tc>
+      </w:tr>
+      <w:tr>
+        <w:trPr>
+          <w:trHeight w:val="110"/>
+        </w:trPr>
+        <w:tc>
+          <w:tcPr>
+            <w:cnfStyle w:val="001000000000" w:firstRow="0" w:lastRow="0" w:firstColumn="1" w:lastColumn="0" w:oddVBand="0" w:evenVBand="0" w:oddHBand="0" w:evenHBand="0" w:firstRowFirstColumn="0" w:firstRowLastColumn="0" w:lastRowFirstColumn="0" w:lastRowLastColumn="0"/>
+            <w:tcW w:w="1555" w:type="dxa"/>
+            <w:vMerge/>
           </w:tcPr>
           <w:p/>
         </w:tc>
         <w:tc>
           <w:tcPr>
-            <w:tcW w:w="7507" w:type="dxa"/>
+            <w:tcW w:w="3753" w:type="dxa"/>
+          </w:tcPr>
+          <w:p>
+            <w:pPr>
+              <w:cnfStyle w:val="000000000000" w:firstRow="0" w:lastRow="0" w:firstColumn="0" w:lastColumn="0" w:oddVBand="0" w:evenVBand="0" w:oddHBand="0" w:evenHBand="0" w:firstRowFirstColumn="0" w:firstRowLastColumn="0" w:lastRowFirstColumn="0" w:lastRowLastColumn="0"/>
+            </w:pPr>
+            <w:r>
+              <w:t>Damiën</w:t>
+            </w:r>
+          </w:p>
+        </w:tc>
+        <w:tc>
+          <w:tcPr>
+            <w:tcW w:w="3754" w:type="dxa"/>
+          </w:tcPr>
+          <w:p>
+            <w:pPr>
+              <w:cnfStyle w:val="000000000000" w:firstRow="0" w:lastRow="0" w:firstColumn="0" w:lastColumn="0" w:oddVBand="0" w:evenVBand="0" w:oddHBand="0" w:evenHBand="0" w:firstRowFirstColumn="0" w:firstRowLastColumn="0" w:lastRowFirstColumn="0" w:lastRowLastColumn="0"/>
+            </w:pPr>
+            <w:r>
+              <w:t>Maakt de contact pagina af</w:t>
+            </w:r>
+          </w:p>
+        </w:tc>
+      </w:tr>
+      <w:tr>
+        <w:trPr>
+          <w:cnfStyle w:val="000000100000" w:firstRow="0" w:lastRow="0" w:firstColumn="0" w:lastColumn="0" w:oddVBand="0" w:evenVBand="0" w:oddHBand="1" w:evenHBand="0" w:firstRowFirstColumn="0" w:firstRowLastColumn="0" w:lastRowFirstColumn="0" w:lastRowLastColumn="0"/>
+        </w:trPr>
+        <w:tc>
+          <w:tcPr>
+            <w:cnfStyle w:val="001000000000" w:firstRow="0" w:lastRow="0" w:firstColumn="1" w:lastColumn="0" w:oddVBand="0" w:evenVBand="0" w:oddHBand="0" w:evenHBand="0" w:firstRowFirstColumn="0" w:firstRowLastColumn="0" w:lastRowFirstColumn="0" w:lastRowLastColumn="0"/>
+            <w:tcW w:w="9062" w:type="dxa"/>
+            <w:gridSpan w:val="3"/>
           </w:tcPr>
           <w:p/>
         </w:tc>
       </w:tr>
       <w:tr>
-        <w:tc>
-          <w:tcPr>
-            <w:tcW w:w="1555" w:type="dxa"/>
-            <w:shd w:val="clear" w:color="auto" w:fill="A8D08D" w:themeFill="accent6" w:themeFillTint="99"/>
-          </w:tcPr>
-          <w:p>
-            <w:r>
-              <w:t>4</w:t>
-            </w:r>
-            <w:r>
-              <w:t>-11-19</w:t>
-            </w:r>
-          </w:p>
-        </w:tc>
-        <w:tc>
-          <w:tcPr>
-            <w:tcW w:w="7507" w:type="dxa"/>
-          </w:tcPr>
-          <w:p>
-            <w:r>
-              <w:t xml:space="preserve">Werken aan de </w:t>
-            </w:r>
-            <w:proofErr w:type="spellStart"/>
-            <w:r>
-              <w:t>site,status</w:t>
-            </w:r>
-            <w:proofErr w:type="spellEnd"/>
-            <w:r>
-              <w:t xml:space="preserve"> overleg</w:t>
-            </w:r>
-          </w:p>
-        </w:tc>
-      </w:tr>
-      <w:tr>
-        <w:tc>
-          <w:tcPr>
-            <w:tcW w:w="1555" w:type="dxa"/>
-            <w:shd w:val="clear" w:color="auto" w:fill="A8D08D" w:themeFill="accent6" w:themeFillTint="99"/>
+        <w:trPr>
+          <w:trHeight w:val="110"/>
+        </w:trPr>
+        <w:tc>
+          <w:tcPr>
+            <w:tcW w:w="1555" w:type="dxa"/>
+            <w:vMerge w:val="restart"/>
+          </w:tcPr>
+          <w:p>
+            <w:pPr>
+              <w:cnfStyle w:val="001000000000" w:firstRow="0" w:lastRow="0" w:firstColumn="1" w:lastColumn="0" w:oddVBand="0" w:evenVBand="0" w:oddHBand="0" w:evenHBand="0" w:firstRowFirstColumn="0" w:firstRowLastColumn="0" w:lastRowFirstColumn="0" w:lastRowLastColumn="0"/>
+            </w:pPr>
+            <w:r>
+              <w:t>4-11-19</w:t>
+            </w:r>
+          </w:p>
+        </w:tc>
+        <w:tc>
+          <w:tcPr>
+            <w:tcW w:w="3753" w:type="dxa"/>
+          </w:tcPr>
+          <w:p>
+            <w:r>
+              <w:t>Maikel</w:t>
+            </w:r>
+          </w:p>
+        </w:tc>
+        <w:tc>
+          <w:tcPr>
+            <w:tcW w:w="3754" w:type="dxa"/>
+          </w:tcPr>
+          <w:p>
+            <w:bookmarkStart w:id="0" w:name="_GoBack"/>
+            <w:bookmarkEnd w:id="0"/>
+          </w:p>
+        </w:tc>
+      </w:tr>
+      <w:tr>
+        <w:trPr>
+          <w:cnfStyle w:val="000000100000" w:firstRow="0" w:lastRow="0" w:firstColumn="0" w:lastColumn="0" w:oddVBand="0" w:evenVBand="0" w:oddHBand="1" w:evenHBand="0" w:firstRowFirstColumn="0" w:firstRowLastColumn="0" w:lastRowFirstColumn="0" w:lastRowLastColumn="0"/>
+          <w:trHeight w:val="110"/>
+        </w:trPr>
+        <w:tc>
+          <w:tcPr>
+            <w:cnfStyle w:val="001000000000" w:firstRow="0" w:lastRow="0" w:firstColumn="1" w:lastColumn="0" w:oddVBand="0" w:evenVBand="0" w:oddHBand="0" w:evenHBand="0" w:firstRowFirstColumn="0" w:firstRowLastColumn="0" w:lastRowFirstColumn="0" w:lastRowLastColumn="0"/>
+            <w:tcW w:w="1555" w:type="dxa"/>
+            <w:vMerge/>
+          </w:tcPr>
+          <w:p/>
+        </w:tc>
+        <w:tc>
+          <w:tcPr>
+            <w:tcW w:w="3753" w:type="dxa"/>
+          </w:tcPr>
+          <w:p>
+            <w:pPr>
+              <w:cnfStyle w:val="000000100000" w:firstRow="0" w:lastRow="0" w:firstColumn="0" w:lastColumn="0" w:oddVBand="0" w:evenVBand="0" w:oddHBand="1" w:evenHBand="0" w:firstRowFirstColumn="0" w:firstRowLastColumn="0" w:lastRowFirstColumn="0" w:lastRowLastColumn="0"/>
+            </w:pPr>
+            <w:r>
+              <w:t>Pierre</w:t>
+            </w:r>
+          </w:p>
+        </w:tc>
+        <w:tc>
+          <w:tcPr>
+            <w:tcW w:w="3754" w:type="dxa"/>
+          </w:tcPr>
+          <w:p>
+            <w:pPr>
+              <w:cnfStyle w:val="000000100000" w:firstRow="0" w:lastRow="0" w:firstColumn="0" w:lastColumn="0" w:oddVBand="0" w:evenVBand="0" w:oddHBand="1" w:evenHBand="0" w:firstRowFirstColumn="0" w:firstRowLastColumn="0" w:lastRowFirstColumn="0" w:lastRowLastColumn="0"/>
+            </w:pPr>
+          </w:p>
+        </w:tc>
+      </w:tr>
+      <w:tr>
+        <w:trPr>
+          <w:trHeight w:val="110"/>
+        </w:trPr>
+        <w:tc>
+          <w:tcPr>
+            <w:cnfStyle w:val="001000000000" w:firstRow="0" w:lastRow="0" w:firstColumn="1" w:lastColumn="0" w:oddVBand="0" w:evenVBand="0" w:oddHBand="0" w:evenHBand="0" w:firstRowFirstColumn="0" w:firstRowLastColumn="0" w:lastRowFirstColumn="0" w:lastRowLastColumn="0"/>
+            <w:tcW w:w="1555" w:type="dxa"/>
+            <w:vMerge/>
+          </w:tcPr>
+          <w:p/>
+        </w:tc>
+        <w:tc>
+          <w:tcPr>
+            <w:tcW w:w="3753" w:type="dxa"/>
+          </w:tcPr>
+          <w:p>
+            <w:pPr>
+              <w:cnfStyle w:val="000000000000" w:firstRow="0" w:lastRow="0" w:firstColumn="0" w:lastColumn="0" w:oddVBand="0" w:evenVBand="0" w:oddHBand="0" w:evenHBand="0" w:firstRowFirstColumn="0" w:firstRowLastColumn="0" w:lastRowFirstColumn="0" w:lastRowLastColumn="0"/>
+            </w:pPr>
+            <w:r>
+              <w:t>Damiën</w:t>
+            </w:r>
+          </w:p>
+        </w:tc>
+        <w:tc>
+          <w:tcPr>
+            <w:tcW w:w="3754" w:type="dxa"/>
+          </w:tcPr>
+          <w:p>
+            <w:pPr>
+              <w:cnfStyle w:val="000000000000" w:firstRow="0" w:lastRow="0" w:firstColumn="0" w:lastColumn="0" w:oddVBand="0" w:evenVBand="0" w:oddHBand="0" w:evenHBand="0" w:firstRowFirstColumn="0" w:firstRowLastColumn="0" w:lastRowFirstColumn="0" w:lastRowLastColumn="0"/>
+            </w:pPr>
+          </w:p>
+        </w:tc>
+      </w:tr>
+      <w:tr>
+        <w:trPr>
+          <w:cnfStyle w:val="000000100000" w:firstRow="0" w:lastRow="0" w:firstColumn="0" w:lastColumn="0" w:oddVBand="0" w:evenVBand="0" w:oddHBand="1" w:evenHBand="0" w:firstRowFirstColumn="0" w:firstRowLastColumn="0" w:lastRowFirstColumn="0" w:lastRowLastColumn="0"/>
+          <w:trHeight w:val="110"/>
+        </w:trPr>
+        <w:tc>
+          <w:tcPr>
+            <w:cnfStyle w:val="001000000000" w:firstRow="0" w:lastRow="0" w:firstColumn="1" w:lastColumn="0" w:oddVBand="0" w:evenVBand="0" w:oddHBand="0" w:evenHBand="0" w:firstRowFirstColumn="0" w:firstRowLastColumn="0" w:lastRowFirstColumn="0" w:lastRowLastColumn="0"/>
+            <w:tcW w:w="1555" w:type="dxa"/>
+            <w:vMerge w:val="restart"/>
           </w:tcPr>
           <w:p>
             <w:r>
@@ -334,26 +864,110 @@
         </w:tc>
         <w:tc>
           <w:tcPr>
-            <w:tcW w:w="7507" w:type="dxa"/>
-          </w:tcPr>
-          <w:p>
-            <w:r>
-              <w:t>Werken aan de site</w:t>
-            </w:r>
-            <w:r>
-              <w:t xml:space="preserve">, </w:t>
-            </w:r>
-            <w:r>
-              <w:t>overleg</w:t>
-            </w:r>
-          </w:p>
-        </w:tc>
-      </w:tr>
-      <w:tr>
-        <w:tc>
-          <w:tcPr>
-            <w:tcW w:w="1555" w:type="dxa"/>
-            <w:shd w:val="clear" w:color="auto" w:fill="A8D08D" w:themeFill="accent6" w:themeFillTint="99"/>
+            <w:tcW w:w="3753" w:type="dxa"/>
+          </w:tcPr>
+          <w:p>
+            <w:pPr>
+              <w:cnfStyle w:val="000000100000" w:firstRow="0" w:lastRow="0" w:firstColumn="0" w:lastColumn="0" w:oddVBand="0" w:evenVBand="0" w:oddHBand="1" w:evenHBand="0" w:firstRowFirstColumn="0" w:firstRowLastColumn="0" w:lastRowFirstColumn="0" w:lastRowLastColumn="0"/>
+            </w:pPr>
+            <w:r>
+              <w:t>Maikel</w:t>
+            </w:r>
+          </w:p>
+        </w:tc>
+        <w:tc>
+          <w:tcPr>
+            <w:tcW w:w="3754" w:type="dxa"/>
+          </w:tcPr>
+          <w:p>
+            <w:pPr>
+              <w:cnfStyle w:val="000000100000" w:firstRow="0" w:lastRow="0" w:firstColumn="0" w:lastColumn="0" w:oddVBand="0" w:evenVBand="0" w:oddHBand="1" w:evenHBand="0" w:firstRowFirstColumn="0" w:firstRowLastColumn="0" w:lastRowFirstColumn="0" w:lastRowLastColumn="0"/>
+            </w:pPr>
+          </w:p>
+        </w:tc>
+      </w:tr>
+      <w:tr>
+        <w:trPr>
+          <w:trHeight w:val="110"/>
+        </w:trPr>
+        <w:tc>
+          <w:tcPr>
+            <w:cnfStyle w:val="001000000000" w:firstRow="0" w:lastRow="0" w:firstColumn="1" w:lastColumn="0" w:oddVBand="0" w:evenVBand="0" w:oddHBand="0" w:evenHBand="0" w:firstRowFirstColumn="0" w:firstRowLastColumn="0" w:lastRowFirstColumn="0" w:lastRowLastColumn="0"/>
+            <w:tcW w:w="1555" w:type="dxa"/>
+            <w:vMerge/>
+          </w:tcPr>
+          <w:p/>
+        </w:tc>
+        <w:tc>
+          <w:tcPr>
+            <w:tcW w:w="3753" w:type="dxa"/>
+          </w:tcPr>
+          <w:p>
+            <w:pPr>
+              <w:cnfStyle w:val="000000000000" w:firstRow="0" w:lastRow="0" w:firstColumn="0" w:lastColumn="0" w:oddVBand="0" w:evenVBand="0" w:oddHBand="0" w:evenHBand="0" w:firstRowFirstColumn="0" w:firstRowLastColumn="0" w:lastRowFirstColumn="0" w:lastRowLastColumn="0"/>
+            </w:pPr>
+            <w:r>
+              <w:t>Pierre</w:t>
+            </w:r>
+          </w:p>
+        </w:tc>
+        <w:tc>
+          <w:tcPr>
+            <w:tcW w:w="3754" w:type="dxa"/>
+          </w:tcPr>
+          <w:p>
+            <w:pPr>
+              <w:cnfStyle w:val="000000000000" w:firstRow="0" w:lastRow="0" w:firstColumn="0" w:lastColumn="0" w:oddVBand="0" w:evenVBand="0" w:oddHBand="0" w:evenHBand="0" w:firstRowFirstColumn="0" w:firstRowLastColumn="0" w:lastRowFirstColumn="0" w:lastRowLastColumn="0"/>
+            </w:pPr>
+          </w:p>
+        </w:tc>
+      </w:tr>
+      <w:tr>
+        <w:trPr>
+          <w:cnfStyle w:val="000000100000" w:firstRow="0" w:lastRow="0" w:firstColumn="0" w:lastColumn="0" w:oddVBand="0" w:evenVBand="0" w:oddHBand="1" w:evenHBand="0" w:firstRowFirstColumn="0" w:firstRowLastColumn="0" w:lastRowFirstColumn="0" w:lastRowLastColumn="0"/>
+          <w:trHeight w:val="110"/>
+        </w:trPr>
+        <w:tc>
+          <w:tcPr>
+            <w:cnfStyle w:val="001000000000" w:firstRow="0" w:lastRow="0" w:firstColumn="1" w:lastColumn="0" w:oddVBand="0" w:evenVBand="0" w:oddHBand="0" w:evenHBand="0" w:firstRowFirstColumn="0" w:firstRowLastColumn="0" w:lastRowFirstColumn="0" w:lastRowLastColumn="0"/>
+            <w:tcW w:w="1555" w:type="dxa"/>
+            <w:vMerge/>
+          </w:tcPr>
+          <w:p/>
+        </w:tc>
+        <w:tc>
+          <w:tcPr>
+            <w:tcW w:w="3753" w:type="dxa"/>
+          </w:tcPr>
+          <w:p>
+            <w:pPr>
+              <w:cnfStyle w:val="000000100000" w:firstRow="0" w:lastRow="0" w:firstColumn="0" w:lastColumn="0" w:oddVBand="0" w:evenVBand="0" w:oddHBand="1" w:evenHBand="0" w:firstRowFirstColumn="0" w:firstRowLastColumn="0" w:lastRowFirstColumn="0" w:lastRowLastColumn="0"/>
+            </w:pPr>
+            <w:r>
+              <w:t>Damiën</w:t>
+            </w:r>
+          </w:p>
+        </w:tc>
+        <w:tc>
+          <w:tcPr>
+            <w:tcW w:w="3754" w:type="dxa"/>
+          </w:tcPr>
+          <w:p>
+            <w:pPr>
+              <w:cnfStyle w:val="000000100000" w:firstRow="0" w:lastRow="0" w:firstColumn="0" w:lastColumn="0" w:oddVBand="0" w:evenVBand="0" w:oddHBand="1" w:evenHBand="0" w:firstRowFirstColumn="0" w:firstRowLastColumn="0" w:lastRowFirstColumn="0" w:lastRowLastColumn="0"/>
+            </w:pPr>
+          </w:p>
+        </w:tc>
+      </w:tr>
+      <w:tr>
+        <w:trPr>
+          <w:trHeight w:val="110"/>
+        </w:trPr>
+        <w:tc>
+          <w:tcPr>
+            <w:cnfStyle w:val="001000000000" w:firstRow="0" w:lastRow="0" w:firstColumn="1" w:lastColumn="0" w:oddVBand="0" w:evenVBand="0" w:oddHBand="0" w:evenHBand="0" w:firstRowFirstColumn="0" w:firstRowLastColumn="0" w:lastRowFirstColumn="0" w:lastRowLastColumn="0"/>
+            <w:tcW w:w="1555" w:type="dxa"/>
+            <w:vMerge w:val="restart"/>
           </w:tcPr>
           <w:p>
             <w:r>
@@ -363,26 +977,111 @@
         </w:tc>
         <w:tc>
           <w:tcPr>
-            <w:tcW w:w="7507" w:type="dxa"/>
-          </w:tcPr>
-          <w:p>
-            <w:r>
-              <w:t>Werken aan de site</w:t>
-            </w:r>
-            <w:r>
-              <w:t xml:space="preserve">, </w:t>
-            </w:r>
-            <w:r>
-              <w:t>overleg</w:t>
-            </w:r>
-          </w:p>
-        </w:tc>
-      </w:tr>
-      <w:tr>
-        <w:tc>
-          <w:tcPr>
-            <w:tcW w:w="1555" w:type="dxa"/>
-            <w:shd w:val="clear" w:color="auto" w:fill="A8D08D" w:themeFill="accent6" w:themeFillTint="99"/>
+            <w:tcW w:w="3753" w:type="dxa"/>
+          </w:tcPr>
+          <w:p>
+            <w:pPr>
+              <w:cnfStyle w:val="000000000000" w:firstRow="0" w:lastRow="0" w:firstColumn="0" w:lastColumn="0" w:oddVBand="0" w:evenVBand="0" w:oddHBand="0" w:evenHBand="0" w:firstRowFirstColumn="0" w:firstRowLastColumn="0" w:lastRowFirstColumn="0" w:lastRowLastColumn="0"/>
+            </w:pPr>
+            <w:r>
+              <w:t>Maikel</w:t>
+            </w:r>
+          </w:p>
+        </w:tc>
+        <w:tc>
+          <w:tcPr>
+            <w:tcW w:w="3754" w:type="dxa"/>
+          </w:tcPr>
+          <w:p>
+            <w:pPr>
+              <w:cnfStyle w:val="000000000000" w:firstRow="0" w:lastRow="0" w:firstColumn="0" w:lastColumn="0" w:oddVBand="0" w:evenVBand="0" w:oddHBand="0" w:evenHBand="0" w:firstRowFirstColumn="0" w:firstRowLastColumn="0" w:lastRowFirstColumn="0" w:lastRowLastColumn="0"/>
+            </w:pPr>
+          </w:p>
+        </w:tc>
+      </w:tr>
+      <w:tr>
+        <w:trPr>
+          <w:cnfStyle w:val="000000100000" w:firstRow="0" w:lastRow="0" w:firstColumn="0" w:lastColumn="0" w:oddVBand="0" w:evenVBand="0" w:oddHBand="1" w:evenHBand="0" w:firstRowFirstColumn="0" w:firstRowLastColumn="0" w:lastRowFirstColumn="0" w:lastRowLastColumn="0"/>
+          <w:trHeight w:val="110"/>
+        </w:trPr>
+        <w:tc>
+          <w:tcPr>
+            <w:cnfStyle w:val="001000000000" w:firstRow="0" w:lastRow="0" w:firstColumn="1" w:lastColumn="0" w:oddVBand="0" w:evenVBand="0" w:oddHBand="0" w:evenHBand="0" w:firstRowFirstColumn="0" w:firstRowLastColumn="0" w:lastRowFirstColumn="0" w:lastRowLastColumn="0"/>
+            <w:tcW w:w="1555" w:type="dxa"/>
+            <w:vMerge/>
+          </w:tcPr>
+          <w:p/>
+        </w:tc>
+        <w:tc>
+          <w:tcPr>
+            <w:tcW w:w="3753" w:type="dxa"/>
+          </w:tcPr>
+          <w:p>
+            <w:pPr>
+              <w:cnfStyle w:val="000000100000" w:firstRow="0" w:lastRow="0" w:firstColumn="0" w:lastColumn="0" w:oddVBand="0" w:evenVBand="0" w:oddHBand="1" w:evenHBand="0" w:firstRowFirstColumn="0" w:firstRowLastColumn="0" w:lastRowFirstColumn="0" w:lastRowLastColumn="0"/>
+            </w:pPr>
+            <w:r>
+              <w:t>Pierre</w:t>
+            </w:r>
+          </w:p>
+        </w:tc>
+        <w:tc>
+          <w:tcPr>
+            <w:tcW w:w="3754" w:type="dxa"/>
+          </w:tcPr>
+          <w:p>
+            <w:pPr>
+              <w:cnfStyle w:val="000000100000" w:firstRow="0" w:lastRow="0" w:firstColumn="0" w:lastColumn="0" w:oddVBand="0" w:evenVBand="0" w:oddHBand="1" w:evenHBand="0" w:firstRowFirstColumn="0" w:firstRowLastColumn="0" w:lastRowFirstColumn="0" w:lastRowLastColumn="0"/>
+            </w:pPr>
+          </w:p>
+        </w:tc>
+      </w:tr>
+      <w:tr>
+        <w:trPr>
+          <w:trHeight w:val="110"/>
+        </w:trPr>
+        <w:tc>
+          <w:tcPr>
+            <w:cnfStyle w:val="001000000000" w:firstRow="0" w:lastRow="0" w:firstColumn="1" w:lastColumn="0" w:oddVBand="0" w:evenVBand="0" w:oddHBand="0" w:evenHBand="0" w:firstRowFirstColumn="0" w:firstRowLastColumn="0" w:lastRowFirstColumn="0" w:lastRowLastColumn="0"/>
+            <w:tcW w:w="1555" w:type="dxa"/>
+            <w:vMerge/>
+          </w:tcPr>
+          <w:p/>
+        </w:tc>
+        <w:tc>
+          <w:tcPr>
+            <w:tcW w:w="3753" w:type="dxa"/>
+          </w:tcPr>
+          <w:p>
+            <w:pPr>
+              <w:cnfStyle w:val="000000000000" w:firstRow="0" w:lastRow="0" w:firstColumn="0" w:lastColumn="0" w:oddVBand="0" w:evenVBand="0" w:oddHBand="0" w:evenHBand="0" w:firstRowFirstColumn="0" w:firstRowLastColumn="0" w:lastRowFirstColumn="0" w:lastRowLastColumn="0"/>
+            </w:pPr>
+            <w:r>
+              <w:t>Damiën</w:t>
+            </w:r>
+          </w:p>
+        </w:tc>
+        <w:tc>
+          <w:tcPr>
+            <w:tcW w:w="3754" w:type="dxa"/>
+          </w:tcPr>
+          <w:p>
+            <w:pPr>
+              <w:cnfStyle w:val="000000000000" w:firstRow="0" w:lastRow="0" w:firstColumn="0" w:lastColumn="0" w:oddVBand="0" w:evenVBand="0" w:oddHBand="0" w:evenHBand="0" w:firstRowFirstColumn="0" w:firstRowLastColumn="0" w:lastRowFirstColumn="0" w:lastRowLastColumn="0"/>
+            </w:pPr>
+          </w:p>
+        </w:tc>
+      </w:tr>
+      <w:tr>
+        <w:trPr>
+          <w:cnfStyle w:val="000000100000" w:firstRow="0" w:lastRow="0" w:firstColumn="0" w:lastColumn="0" w:oddVBand="0" w:evenVBand="0" w:oddHBand="1" w:evenHBand="0" w:firstRowFirstColumn="0" w:firstRowLastColumn="0" w:lastRowFirstColumn="0" w:lastRowLastColumn="0"/>
+          <w:trHeight w:val="110"/>
+        </w:trPr>
+        <w:tc>
+          <w:tcPr>
+            <w:cnfStyle w:val="001000000000" w:firstRow="0" w:lastRow="0" w:firstColumn="1" w:lastColumn="0" w:oddVBand="0" w:evenVBand="0" w:oddHBand="0" w:evenHBand="0" w:firstRowFirstColumn="0" w:firstRowLastColumn="0" w:lastRowFirstColumn="0" w:lastRowLastColumn="0"/>
+            <w:tcW w:w="1555" w:type="dxa"/>
+            <w:vMerge w:val="restart"/>
           </w:tcPr>
           <w:p>
             <w:r>
@@ -392,26 +1091,218 @@
         </w:tc>
         <w:tc>
           <w:tcPr>
-            <w:tcW w:w="7507" w:type="dxa"/>
-          </w:tcPr>
-          <w:p>
-            <w:r>
-              <w:t>I</w:t>
-            </w:r>
-            <w:r>
-              <w:t>nleveren</w:t>
-            </w:r>
-          </w:p>
+            <w:tcW w:w="3753" w:type="dxa"/>
+          </w:tcPr>
+          <w:p>
+            <w:pPr>
+              <w:cnfStyle w:val="000000100000" w:firstRow="0" w:lastRow="0" w:firstColumn="0" w:lastColumn="0" w:oddVBand="0" w:evenVBand="0" w:oddHBand="1" w:evenHBand="0" w:firstRowFirstColumn="0" w:firstRowLastColumn="0" w:lastRowFirstColumn="0" w:lastRowLastColumn="0"/>
+            </w:pPr>
+            <w:r>
+              <w:t>Maikel</w:t>
+            </w:r>
+          </w:p>
+        </w:tc>
+        <w:tc>
+          <w:tcPr>
+            <w:tcW w:w="3754" w:type="dxa"/>
+          </w:tcPr>
+          <w:p>
+            <w:pPr>
+              <w:cnfStyle w:val="000000100000" w:firstRow="0" w:lastRow="0" w:firstColumn="0" w:lastColumn="0" w:oddVBand="0" w:evenVBand="0" w:oddHBand="1" w:evenHBand="0" w:firstRowFirstColumn="0" w:firstRowLastColumn="0" w:lastRowFirstColumn="0" w:lastRowLastColumn="0"/>
+            </w:pPr>
+          </w:p>
+        </w:tc>
+      </w:tr>
+      <w:tr>
+        <w:trPr>
+          <w:trHeight w:val="110"/>
+        </w:trPr>
+        <w:tc>
+          <w:tcPr>
+            <w:cnfStyle w:val="001000000000" w:firstRow="0" w:lastRow="0" w:firstColumn="1" w:lastColumn="0" w:oddVBand="0" w:evenVBand="0" w:oddHBand="0" w:evenHBand="0" w:firstRowFirstColumn="0" w:firstRowLastColumn="0" w:lastRowFirstColumn="0" w:lastRowLastColumn="0"/>
+            <w:tcW w:w="1555" w:type="dxa"/>
+            <w:vMerge/>
+          </w:tcPr>
           <w:p/>
+        </w:tc>
+        <w:tc>
+          <w:tcPr>
+            <w:tcW w:w="3753" w:type="dxa"/>
+          </w:tcPr>
+          <w:p>
+            <w:pPr>
+              <w:cnfStyle w:val="000000000000" w:firstRow="0" w:lastRow="0" w:firstColumn="0" w:lastColumn="0" w:oddVBand="0" w:evenVBand="0" w:oddHBand="0" w:evenHBand="0" w:firstRowFirstColumn="0" w:firstRowLastColumn="0" w:lastRowFirstColumn="0" w:lastRowLastColumn="0"/>
+            </w:pPr>
+            <w:r>
+              <w:t>Pierre</w:t>
+            </w:r>
+          </w:p>
+        </w:tc>
+        <w:tc>
+          <w:tcPr>
+            <w:tcW w:w="3754" w:type="dxa"/>
+          </w:tcPr>
+          <w:p>
+            <w:pPr>
+              <w:cnfStyle w:val="000000000000" w:firstRow="0" w:lastRow="0" w:firstColumn="0" w:lastColumn="0" w:oddVBand="0" w:evenVBand="0" w:oddHBand="0" w:evenHBand="0" w:firstRowFirstColumn="0" w:firstRowLastColumn="0" w:lastRowFirstColumn="0" w:lastRowLastColumn="0"/>
+            </w:pPr>
+          </w:p>
+        </w:tc>
+      </w:tr>
+      <w:tr>
+        <w:trPr>
+          <w:cnfStyle w:val="000000100000" w:firstRow="0" w:lastRow="0" w:firstColumn="0" w:lastColumn="0" w:oddVBand="0" w:evenVBand="0" w:oddHBand="1" w:evenHBand="0" w:firstRowFirstColumn="0" w:firstRowLastColumn="0" w:lastRowFirstColumn="0" w:lastRowLastColumn="0"/>
+          <w:trHeight w:val="110"/>
+        </w:trPr>
+        <w:tc>
+          <w:tcPr>
+            <w:cnfStyle w:val="001000000000" w:firstRow="0" w:lastRow="0" w:firstColumn="1" w:lastColumn="0" w:oddVBand="0" w:evenVBand="0" w:oddHBand="0" w:evenHBand="0" w:firstRowFirstColumn="0" w:firstRowLastColumn="0" w:lastRowFirstColumn="0" w:lastRowLastColumn="0"/>
+            <w:tcW w:w="1555" w:type="dxa"/>
+            <w:vMerge/>
+          </w:tcPr>
+          <w:p/>
+        </w:tc>
+        <w:tc>
+          <w:tcPr>
+            <w:tcW w:w="3753" w:type="dxa"/>
+          </w:tcPr>
+          <w:p>
+            <w:pPr>
+              <w:cnfStyle w:val="000000100000" w:firstRow="0" w:lastRow="0" w:firstColumn="0" w:lastColumn="0" w:oddVBand="0" w:evenVBand="0" w:oddHBand="1" w:evenHBand="0" w:firstRowFirstColumn="0" w:firstRowLastColumn="0" w:lastRowFirstColumn="0" w:lastRowLastColumn="0"/>
+            </w:pPr>
+            <w:r>
+              <w:t>Damiën</w:t>
+            </w:r>
+          </w:p>
+        </w:tc>
+        <w:tc>
+          <w:tcPr>
+            <w:tcW w:w="3754" w:type="dxa"/>
+          </w:tcPr>
+          <w:p>
+            <w:pPr>
+              <w:cnfStyle w:val="000000100000" w:firstRow="0" w:lastRow="0" w:firstColumn="0" w:lastColumn="0" w:oddVBand="0" w:evenVBand="0" w:oddHBand="1" w:evenHBand="0" w:firstRowFirstColumn="0" w:firstRowLastColumn="0" w:lastRowFirstColumn="0" w:lastRowLastColumn="0"/>
+            </w:pPr>
+          </w:p>
+        </w:tc>
+      </w:tr>
+      <w:tr>
+        <w:trPr>
+          <w:trHeight w:val="110"/>
+        </w:trPr>
+        <w:tc>
+          <w:tcPr>
+            <w:cnfStyle w:val="001000000000" w:firstRow="0" w:lastRow="0" w:firstColumn="1" w:lastColumn="0" w:oddVBand="0" w:evenVBand="0" w:oddHBand="0" w:evenHBand="0" w:firstRowFirstColumn="0" w:firstRowLastColumn="0" w:lastRowFirstColumn="0" w:lastRowLastColumn="0"/>
+            <w:tcW w:w="1555" w:type="dxa"/>
+            <w:vMerge w:val="restart"/>
+          </w:tcPr>
+          <w:p>
+            <w:r>
+              <w:t>8-11-19</w:t>
+            </w:r>
+          </w:p>
+        </w:tc>
+        <w:tc>
+          <w:tcPr>
+            <w:tcW w:w="3753" w:type="dxa"/>
+          </w:tcPr>
+          <w:p>
+            <w:pPr>
+              <w:cnfStyle w:val="000000000000" w:firstRow="0" w:lastRow="0" w:firstColumn="0" w:lastColumn="0" w:oddVBand="0" w:evenVBand="0" w:oddHBand="0" w:evenHBand="0" w:firstRowFirstColumn="0" w:firstRowLastColumn="0" w:lastRowFirstColumn="0" w:lastRowLastColumn="0"/>
+            </w:pPr>
+            <w:r>
+              <w:t>Maikel</w:t>
+            </w:r>
+          </w:p>
+        </w:tc>
+        <w:tc>
+          <w:tcPr>
+            <w:tcW w:w="3754" w:type="dxa"/>
+          </w:tcPr>
+          <w:p>
+            <w:pPr>
+              <w:cnfStyle w:val="000000000000" w:firstRow="0" w:lastRow="0" w:firstColumn="0" w:lastColumn="0" w:oddVBand="0" w:evenVBand="0" w:oddHBand="0" w:evenHBand="0" w:firstRowFirstColumn="0" w:firstRowLastColumn="0" w:lastRowFirstColumn="0" w:lastRowLastColumn="0"/>
+            </w:pPr>
+          </w:p>
+        </w:tc>
+      </w:tr>
+      <w:tr>
+        <w:trPr>
+          <w:cnfStyle w:val="000000100000" w:firstRow="0" w:lastRow="0" w:firstColumn="0" w:lastColumn="0" w:oddVBand="0" w:evenVBand="0" w:oddHBand="1" w:evenHBand="0" w:firstRowFirstColumn="0" w:firstRowLastColumn="0" w:lastRowFirstColumn="0" w:lastRowLastColumn="0"/>
+          <w:trHeight w:val="110"/>
+        </w:trPr>
+        <w:tc>
+          <w:tcPr>
+            <w:cnfStyle w:val="001000000000" w:firstRow="0" w:lastRow="0" w:firstColumn="1" w:lastColumn="0" w:oddVBand="0" w:evenVBand="0" w:oddHBand="0" w:evenHBand="0" w:firstRowFirstColumn="0" w:firstRowLastColumn="0" w:lastRowFirstColumn="0" w:lastRowLastColumn="0"/>
+            <w:tcW w:w="1555" w:type="dxa"/>
+            <w:vMerge/>
+          </w:tcPr>
+          <w:p/>
+        </w:tc>
+        <w:tc>
+          <w:tcPr>
+            <w:tcW w:w="3753" w:type="dxa"/>
+          </w:tcPr>
+          <w:p>
+            <w:pPr>
+              <w:cnfStyle w:val="000000100000" w:firstRow="0" w:lastRow="0" w:firstColumn="0" w:lastColumn="0" w:oddVBand="0" w:evenVBand="0" w:oddHBand="1" w:evenHBand="0" w:firstRowFirstColumn="0" w:firstRowLastColumn="0" w:lastRowFirstColumn="0" w:lastRowLastColumn="0"/>
+            </w:pPr>
+            <w:r>
+              <w:t>Pierre</w:t>
+            </w:r>
+          </w:p>
+        </w:tc>
+        <w:tc>
+          <w:tcPr>
+            <w:tcW w:w="3754" w:type="dxa"/>
+          </w:tcPr>
+          <w:p>
+            <w:pPr>
+              <w:cnfStyle w:val="000000100000" w:firstRow="0" w:lastRow="0" w:firstColumn="0" w:lastColumn="0" w:oddVBand="0" w:evenVBand="0" w:oddHBand="1" w:evenHBand="0" w:firstRowFirstColumn="0" w:firstRowLastColumn="0" w:lastRowFirstColumn="0" w:lastRowLastColumn="0"/>
+            </w:pPr>
+          </w:p>
+        </w:tc>
+      </w:tr>
+      <w:tr>
+        <w:trPr>
+          <w:trHeight w:val="110"/>
+        </w:trPr>
+        <w:tc>
+          <w:tcPr>
+            <w:cnfStyle w:val="001000000000" w:firstRow="0" w:lastRow="0" w:firstColumn="1" w:lastColumn="0" w:oddVBand="0" w:evenVBand="0" w:oddHBand="0" w:evenHBand="0" w:firstRowFirstColumn="0" w:firstRowLastColumn="0" w:lastRowFirstColumn="0" w:lastRowLastColumn="0"/>
+            <w:tcW w:w="1555" w:type="dxa"/>
+            <w:vMerge/>
+          </w:tcPr>
+          <w:p/>
+        </w:tc>
+        <w:tc>
+          <w:tcPr>
+            <w:tcW w:w="3753" w:type="dxa"/>
+          </w:tcPr>
+          <w:p>
+            <w:pPr>
+              <w:cnfStyle w:val="000000000000" w:firstRow="0" w:lastRow="0" w:firstColumn="0" w:lastColumn="0" w:oddVBand="0" w:evenVBand="0" w:oddHBand="0" w:evenHBand="0" w:firstRowFirstColumn="0" w:firstRowLastColumn="0" w:lastRowFirstColumn="0" w:lastRowLastColumn="0"/>
+            </w:pPr>
+            <w:r>
+              <w:t>Damiën</w:t>
+            </w:r>
+          </w:p>
+        </w:tc>
+        <w:tc>
+          <w:tcPr>
+            <w:tcW w:w="3754" w:type="dxa"/>
+          </w:tcPr>
+          <w:p>
+            <w:pPr>
+              <w:cnfStyle w:val="000000000000" w:firstRow="0" w:lastRow="0" w:firstColumn="0" w:lastColumn="0" w:oddVBand="0" w:evenVBand="0" w:oddHBand="0" w:evenHBand="0" w:firstRowFirstColumn="0" w:firstRowLastColumn="0" w:lastRowFirstColumn="0" w:lastRowLastColumn="0"/>
+            </w:pPr>
+          </w:p>
         </w:tc>
       </w:tr>
     </w:tbl>
     <w:p/>
     <w:p/>
-    <w:p>
-      <w:bookmarkStart w:id="0" w:name="_GoBack"/>
-      <w:bookmarkEnd w:id="0"/>
-    </w:p>
+    <w:p/>
     <w:sectPr>
       <w:pgSz w:w="11906" w:h="16838"/>
       <w:pgMar w:top="1417" w:right="1417" w:bottom="1417" w:left="1417" w:header="708" w:footer="708" w:gutter="0"/>
@@ -666,6 +1557,7 @@
     <w:lsdException w:name="HTML Sample" w:semiHidden="1" w:unhideWhenUsed="1"/>
     <w:lsdException w:name="HTML Typewriter" w:semiHidden="1" w:unhideWhenUsed="1"/>
     <w:lsdException w:name="HTML Variable" w:semiHidden="1" w:unhideWhenUsed="1"/>
+    <w:lsdException w:name="Normal Table" w:semiHidden="1" w:unhideWhenUsed="1"/>
     <w:lsdException w:name="annotation subject" w:semiHidden="1" w:unhideWhenUsed="1"/>
     <w:lsdException w:name="No List" w:semiHidden="1" w:unhideWhenUsed="1"/>
     <w:lsdException w:name="Outline List 1" w:semiHidden="1" w:unhideWhenUsed="1"/>
@@ -712,8 +1604,10 @@
     <w:lsdException w:name="Table Subtle 2" w:semiHidden="1" w:unhideWhenUsed="1"/>
     <w:lsdException w:name="Table Web 1" w:semiHidden="1" w:unhideWhenUsed="1"/>
     <w:lsdException w:name="Table Web 2" w:semiHidden="1" w:unhideWhenUsed="1"/>
+    <w:lsdException w:name="Table Web 3" w:semiHidden="1" w:unhideWhenUsed="1"/>
     <w:lsdException w:name="Balloon Text" w:semiHidden="1" w:unhideWhenUsed="1"/>
     <w:lsdException w:name="Table Grid" w:uiPriority="39"/>
+    <w:lsdException w:name="Table Theme" w:semiHidden="1" w:unhideWhenUsed="1"/>
     <w:lsdException w:name="Placeholder Text" w:semiHidden="1"/>
     <w:lsdException w:name="No Spacing" w:uiPriority="1" w:qFormat="1"/>
     <w:lsdException w:name="Light Shading" w:uiPriority="60"/>
@@ -996,6 +1890,82 @@
       <w:ind w:left="720"/>
       <w:contextualSpacing/>
     </w:pPr>
+  </w:style>
+  <w:style w:type="table" w:styleId="Rastertabel4-Accent3">
+    <w:name w:val="Grid Table 4 Accent 3"/>
+    <w:basedOn w:val="Standaardtabel"/>
+    <w:uiPriority w:val="49"/>
+    <w:rsid w:val="006E2903"/>
+    <w:pPr>
+      <w:spacing w:after="0" w:line="240" w:lineRule="auto"/>
+    </w:pPr>
+    <w:tblPr>
+      <w:tblStyleRowBandSize w:val="1"/>
+      <w:tblStyleColBandSize w:val="1"/>
+      <w:tblBorders>
+        <w:top w:val="single" w:sz="4" w:space="0" w:color="C9C9C9" w:themeColor="accent3" w:themeTint="99"/>
+        <w:left w:val="single" w:sz="4" w:space="0" w:color="C9C9C9" w:themeColor="accent3" w:themeTint="99"/>
+        <w:bottom w:val="single" w:sz="4" w:space="0" w:color="C9C9C9" w:themeColor="accent3" w:themeTint="99"/>
+        <w:right w:val="single" w:sz="4" w:space="0" w:color="C9C9C9" w:themeColor="accent3" w:themeTint="99"/>
+        <w:insideH w:val="single" w:sz="4" w:space="0" w:color="C9C9C9" w:themeColor="accent3" w:themeTint="99"/>
+        <w:insideV w:val="single" w:sz="4" w:space="0" w:color="C9C9C9" w:themeColor="accent3" w:themeTint="99"/>
+      </w:tblBorders>
+    </w:tblPr>
+    <w:tblStylePr w:type="firstRow">
+      <w:rPr>
+        <w:b/>
+        <w:bCs/>
+        <w:color w:val="FFFFFF" w:themeColor="background1"/>
+      </w:rPr>
+      <w:tblPr/>
+      <w:tcPr>
+        <w:tcBorders>
+          <w:top w:val="single" w:sz="4" w:space="0" w:color="A5A5A5" w:themeColor="accent3"/>
+          <w:left w:val="single" w:sz="4" w:space="0" w:color="A5A5A5" w:themeColor="accent3"/>
+          <w:bottom w:val="single" w:sz="4" w:space="0" w:color="A5A5A5" w:themeColor="accent3"/>
+          <w:right w:val="single" w:sz="4" w:space="0" w:color="A5A5A5" w:themeColor="accent3"/>
+          <w:insideH w:val="nil"/>
+          <w:insideV w:val="nil"/>
+        </w:tcBorders>
+        <w:shd w:val="clear" w:color="auto" w:fill="A5A5A5" w:themeFill="accent3"/>
+      </w:tcPr>
+    </w:tblStylePr>
+    <w:tblStylePr w:type="lastRow">
+      <w:rPr>
+        <w:b/>
+        <w:bCs/>
+      </w:rPr>
+      <w:tblPr/>
+      <w:tcPr>
+        <w:tcBorders>
+          <w:top w:val="double" w:sz="4" w:space="0" w:color="A5A5A5" w:themeColor="accent3"/>
+        </w:tcBorders>
+      </w:tcPr>
+    </w:tblStylePr>
+    <w:tblStylePr w:type="firstCol">
+      <w:rPr>
+        <w:b/>
+        <w:bCs/>
+      </w:rPr>
+    </w:tblStylePr>
+    <w:tblStylePr w:type="lastCol">
+      <w:rPr>
+        <w:b/>
+        <w:bCs/>
+      </w:rPr>
+    </w:tblStylePr>
+    <w:tblStylePr w:type="band1Vert">
+      <w:tblPr/>
+      <w:tcPr>
+        <w:shd w:val="clear" w:color="auto" w:fill="EDEDED" w:themeFill="accent3" w:themeFillTint="33"/>
+      </w:tcPr>
+    </w:tblStylePr>
+    <w:tblStylePr w:type="band1Horz">
+      <w:tblPr/>
+      <w:tcPr>
+        <w:shd w:val="clear" w:color="auto" w:fill="EDEDED" w:themeFill="accent3" w:themeFillTint="33"/>
+      </w:tcPr>
+    </w:tblStylePr>
   </w:style>
 </w:styles>
 </file>

</xml_diff>